<commit_message>
closing day 7-7 presentation update
</commit_message>
<xml_diff>
--- a/Doumentation/IoTProjectPlanMidTerm.docx
+++ b/Doumentation/IoTProjectPlanMidTerm.docx
@@ -10,21 +10,14 @@
         <w:tblLook w:val="04A0" w:firstRow="1" w:lastRow="0" w:firstColumn="1" w:lastColumn="0" w:noHBand="0" w:noVBand="1"/>
       </w:tblPr>
       <w:tblGrid>
-        <w:gridCol w:w="3775"/>
-        <w:gridCol w:w="1080"/>
-        <w:gridCol w:w="900"/>
-        <w:gridCol w:w="358"/>
-        <w:gridCol w:w="632"/>
-        <w:gridCol w:w="990"/>
-        <w:gridCol w:w="990"/>
-        <w:gridCol w:w="990"/>
-        <w:gridCol w:w="1075"/>
+        <w:gridCol w:w="6113"/>
+        <w:gridCol w:w="4677"/>
       </w:tblGrid>
       <w:tr>
         <w:tc>
           <w:tcPr>
             <w:tcW w:w="10790" w:type="dxa"/>
-            <w:gridSpan w:val="9"/>
+            <w:gridSpan w:val="2"/>
           </w:tcPr>
           <w:p>
             <w:r>
@@ -43,7 +36,6 @@
         <w:tc>
           <w:tcPr>
             <w:tcW w:w="6113" w:type="dxa"/>
-            <w:gridSpan w:val="4"/>
           </w:tcPr>
           <w:p>
             <w:r>
@@ -57,7 +49,6 @@
         <w:tc>
           <w:tcPr>
             <w:tcW w:w="4677" w:type="dxa"/>
-            <w:gridSpan w:val="5"/>
           </w:tcPr>
           <w:p>
             <w:r>
@@ -73,7 +64,7 @@
         <w:tc>
           <w:tcPr>
             <w:tcW w:w="10790" w:type="dxa"/>
-            <w:gridSpan w:val="9"/>
+            <w:gridSpan w:val="2"/>
           </w:tcPr>
           <w:p>
             <w:r>
@@ -319,7 +310,7 @@
         <w:tc>
           <w:tcPr>
             <w:tcW w:w="10790" w:type="dxa"/>
-            <w:gridSpan w:val="9"/>
+            <w:gridSpan w:val="2"/>
           </w:tcPr>
           <w:p>
             <w:r>
@@ -431,7 +422,7 @@
         <w:tc>
           <w:tcPr>
             <w:tcW w:w="10790" w:type="dxa"/>
-            <w:gridSpan w:val="9"/>
+            <w:gridSpan w:val="2"/>
           </w:tcPr>
           <w:p>
             <w:r>
@@ -446,9 +437,6 @@
                 <w:numId w:val="2"/>
               </w:numPr>
             </w:pPr>
-            <w:r>
-              <w:t xml:space="preserve"> </w:t>
-            </w:r>
             <w:r>
               <w:t>Function calling</w:t>
             </w:r>
@@ -515,7 +503,7 @@
         <w:tc>
           <w:tcPr>
             <w:tcW w:w="10790" w:type="dxa"/>
-            <w:gridSpan w:val="9"/>
+            <w:gridSpan w:val="2"/>
           </w:tcPr>
           <w:p>
             <w:r>
@@ -525,1100 +513,6 @@
           <w:p/>
           <w:p/>
           <w:p/>
-        </w:tc>
-      </w:tr>
-      <w:tr>
-        <w:tc>
-          <w:tcPr>
-            <w:tcW w:w="10790" w:type="dxa"/>
-            <w:gridSpan w:val="9"/>
-            <w:shd w:val="clear" w:color="auto" w:fill="D9D9D9" w:themeFill="background1" w:themeFillShade="D9"/>
-          </w:tcPr>
-          <w:p>
-            <w:r>
-              <w:t>Project Implementation Timeline:</w:t>
-            </w:r>
-          </w:p>
-        </w:tc>
-      </w:tr>
-      <w:tr>
-        <w:tc>
-          <w:tcPr>
-            <w:tcW w:w="3775" w:type="dxa"/>
-            <w:shd w:val="clear" w:color="auto" w:fill="D9D9D9" w:themeFill="background1" w:themeFillShade="D9"/>
-          </w:tcPr>
-          <w:p>
-            <w:r>
-              <w:t>Tasks</w:t>
-            </w:r>
-          </w:p>
-        </w:tc>
-        <w:tc>
-          <w:tcPr>
-            <w:tcW w:w="1080" w:type="dxa"/>
-            <w:shd w:val="clear" w:color="auto" w:fill="D9D9D9" w:themeFill="background1" w:themeFillShade="D9"/>
-          </w:tcPr>
-          <w:p>
-            <w:pPr>
-              <w:jc w:val="center"/>
-            </w:pPr>
-            <w:r>
-              <w:t>Day 1</w:t>
-            </w:r>
-          </w:p>
-        </w:tc>
-        <w:tc>
-          <w:tcPr>
-            <w:tcW w:w="900" w:type="dxa"/>
-            <w:shd w:val="clear" w:color="auto" w:fill="D9D9D9" w:themeFill="background1" w:themeFillShade="D9"/>
-          </w:tcPr>
-          <w:p>
-            <w:pPr>
-              <w:jc w:val="center"/>
-            </w:pPr>
-            <w:r>
-              <w:t>Day 2</w:t>
-            </w:r>
-          </w:p>
-        </w:tc>
-        <w:tc>
-          <w:tcPr>
-            <w:tcW w:w="990" w:type="dxa"/>
-            <w:gridSpan w:val="2"/>
-            <w:shd w:val="clear" w:color="auto" w:fill="D9D9D9" w:themeFill="background1" w:themeFillShade="D9"/>
-          </w:tcPr>
-          <w:p>
-            <w:pPr>
-              <w:jc w:val="center"/>
-            </w:pPr>
-            <w:r>
-              <w:t>Day 3</w:t>
-            </w:r>
-          </w:p>
-        </w:tc>
-        <w:tc>
-          <w:tcPr>
-            <w:tcW w:w="990" w:type="dxa"/>
-            <w:shd w:val="clear" w:color="auto" w:fill="D9D9D9" w:themeFill="background1" w:themeFillShade="D9"/>
-          </w:tcPr>
-          <w:p>
-            <w:pPr>
-              <w:jc w:val="center"/>
-            </w:pPr>
-            <w:r>
-              <w:t>Day 4</w:t>
-            </w:r>
-          </w:p>
-        </w:tc>
-        <w:tc>
-          <w:tcPr>
-            <w:tcW w:w="990" w:type="dxa"/>
-            <w:shd w:val="clear" w:color="auto" w:fill="D9D9D9" w:themeFill="background1" w:themeFillShade="D9"/>
-          </w:tcPr>
-          <w:p>
-            <w:pPr>
-              <w:jc w:val="center"/>
-            </w:pPr>
-            <w:r>
-              <w:t>Day 5</w:t>
-            </w:r>
-          </w:p>
-        </w:tc>
-        <w:tc>
-          <w:tcPr>
-            <w:tcW w:w="990" w:type="dxa"/>
-            <w:shd w:val="clear" w:color="auto" w:fill="D9D9D9" w:themeFill="background1" w:themeFillShade="D9"/>
-          </w:tcPr>
-          <w:p>
-            <w:pPr>
-              <w:jc w:val="center"/>
-            </w:pPr>
-            <w:r>
-              <w:t>Day 6</w:t>
-            </w:r>
-          </w:p>
-        </w:tc>
-        <w:tc>
-          <w:tcPr>
-            <w:tcW w:w="1075" w:type="dxa"/>
-            <w:shd w:val="clear" w:color="auto" w:fill="D9D9D9" w:themeFill="background1" w:themeFillShade="D9"/>
-          </w:tcPr>
-          <w:p>
-            <w:pPr>
-              <w:jc w:val="center"/>
-            </w:pPr>
-            <w:r>
-              <w:t>Day 7</w:t>
-            </w:r>
-          </w:p>
-        </w:tc>
-      </w:tr>
-      <w:tr>
-        <w:tc>
-          <w:tcPr>
-            <w:tcW w:w="3775" w:type="dxa"/>
-            <w:shd w:val="clear" w:color="auto" w:fill="D9D9D9" w:themeFill="background1" w:themeFillShade="D9"/>
-          </w:tcPr>
-          <w:p>
-            <w:r>
-              <w:t>Project Plan</w:t>
-            </w:r>
-          </w:p>
-        </w:tc>
-        <w:tc>
-          <w:tcPr>
-            <w:tcW w:w="1080" w:type="dxa"/>
-            <w:shd w:val="clear" w:color="auto" w:fill="D9D9D9" w:themeFill="background1" w:themeFillShade="D9"/>
-          </w:tcPr>
-          <w:p>
-            <w:pPr>
-              <w:jc w:val="center"/>
-            </w:pPr>
-            <w:r>
-              <w:t>X</w:t>
-            </w:r>
-          </w:p>
-        </w:tc>
-        <w:tc>
-          <w:tcPr>
-            <w:tcW w:w="900" w:type="dxa"/>
-            <w:shd w:val="clear" w:color="auto" w:fill="D9D9D9" w:themeFill="background1" w:themeFillShade="D9"/>
-          </w:tcPr>
-          <w:p>
-            <w:pPr>
-              <w:jc w:val="center"/>
-            </w:pPr>
-          </w:p>
-        </w:tc>
-        <w:tc>
-          <w:tcPr>
-            <w:tcW w:w="990" w:type="dxa"/>
-            <w:gridSpan w:val="2"/>
-            <w:shd w:val="clear" w:color="auto" w:fill="D9D9D9" w:themeFill="background1" w:themeFillShade="D9"/>
-          </w:tcPr>
-          <w:p>
-            <w:pPr>
-              <w:jc w:val="center"/>
-            </w:pPr>
-          </w:p>
-        </w:tc>
-        <w:tc>
-          <w:tcPr>
-            <w:tcW w:w="990" w:type="dxa"/>
-            <w:shd w:val="clear" w:color="auto" w:fill="D9D9D9" w:themeFill="background1" w:themeFillShade="D9"/>
-          </w:tcPr>
-          <w:p>
-            <w:pPr>
-              <w:jc w:val="center"/>
-            </w:pPr>
-          </w:p>
-        </w:tc>
-        <w:tc>
-          <w:tcPr>
-            <w:tcW w:w="990" w:type="dxa"/>
-            <w:shd w:val="clear" w:color="auto" w:fill="D9D9D9" w:themeFill="background1" w:themeFillShade="D9"/>
-          </w:tcPr>
-          <w:p>
-            <w:pPr>
-              <w:jc w:val="center"/>
-            </w:pPr>
-          </w:p>
-        </w:tc>
-        <w:tc>
-          <w:tcPr>
-            <w:tcW w:w="990" w:type="dxa"/>
-            <w:shd w:val="clear" w:color="auto" w:fill="D9D9D9" w:themeFill="background1" w:themeFillShade="D9"/>
-          </w:tcPr>
-          <w:p>
-            <w:pPr>
-              <w:jc w:val="center"/>
-            </w:pPr>
-          </w:p>
-        </w:tc>
-        <w:tc>
-          <w:tcPr>
-            <w:tcW w:w="1075" w:type="dxa"/>
-            <w:shd w:val="clear" w:color="auto" w:fill="D9D9D9" w:themeFill="background1" w:themeFillShade="D9"/>
-          </w:tcPr>
-          <w:p>
-            <w:pPr>
-              <w:jc w:val="center"/>
-            </w:pPr>
-          </w:p>
-        </w:tc>
-      </w:tr>
-      <w:tr>
-        <w:tc>
-          <w:tcPr>
-            <w:tcW w:w="3775" w:type="dxa"/>
-            <w:shd w:val="clear" w:color="auto" w:fill="D9D9D9" w:themeFill="background1" w:themeFillShade="D9"/>
-          </w:tcPr>
-          <w:p/>
-        </w:tc>
-        <w:tc>
-          <w:tcPr>
-            <w:tcW w:w="1080" w:type="dxa"/>
-            <w:shd w:val="clear" w:color="auto" w:fill="D9D9D9" w:themeFill="background1" w:themeFillShade="D9"/>
-          </w:tcPr>
-          <w:p>
-            <w:pPr>
-              <w:jc w:val="center"/>
-            </w:pPr>
-          </w:p>
-        </w:tc>
-        <w:tc>
-          <w:tcPr>
-            <w:tcW w:w="900" w:type="dxa"/>
-            <w:shd w:val="clear" w:color="auto" w:fill="D9D9D9" w:themeFill="background1" w:themeFillShade="D9"/>
-          </w:tcPr>
-          <w:p>
-            <w:pPr>
-              <w:jc w:val="center"/>
-            </w:pPr>
-          </w:p>
-        </w:tc>
-        <w:tc>
-          <w:tcPr>
-            <w:tcW w:w="990" w:type="dxa"/>
-            <w:gridSpan w:val="2"/>
-            <w:shd w:val="clear" w:color="auto" w:fill="D9D9D9" w:themeFill="background1" w:themeFillShade="D9"/>
-          </w:tcPr>
-          <w:p>
-            <w:pPr>
-              <w:jc w:val="center"/>
-            </w:pPr>
-          </w:p>
-        </w:tc>
-        <w:tc>
-          <w:tcPr>
-            <w:tcW w:w="990" w:type="dxa"/>
-            <w:shd w:val="clear" w:color="auto" w:fill="D9D9D9" w:themeFill="background1" w:themeFillShade="D9"/>
-          </w:tcPr>
-          <w:p>
-            <w:pPr>
-              <w:jc w:val="center"/>
-            </w:pPr>
-          </w:p>
-        </w:tc>
-        <w:tc>
-          <w:tcPr>
-            <w:tcW w:w="990" w:type="dxa"/>
-            <w:shd w:val="clear" w:color="auto" w:fill="D9D9D9" w:themeFill="background1" w:themeFillShade="D9"/>
-          </w:tcPr>
-          <w:p>
-            <w:pPr>
-              <w:jc w:val="center"/>
-            </w:pPr>
-          </w:p>
-        </w:tc>
-        <w:tc>
-          <w:tcPr>
-            <w:tcW w:w="990" w:type="dxa"/>
-            <w:shd w:val="clear" w:color="auto" w:fill="D9D9D9" w:themeFill="background1" w:themeFillShade="D9"/>
-          </w:tcPr>
-          <w:p>
-            <w:pPr>
-              <w:jc w:val="center"/>
-            </w:pPr>
-          </w:p>
-        </w:tc>
-        <w:tc>
-          <w:tcPr>
-            <w:tcW w:w="1075" w:type="dxa"/>
-            <w:shd w:val="clear" w:color="auto" w:fill="D9D9D9" w:themeFill="background1" w:themeFillShade="D9"/>
-          </w:tcPr>
-          <w:p>
-            <w:pPr>
-              <w:jc w:val="center"/>
-            </w:pPr>
-          </w:p>
-        </w:tc>
-      </w:tr>
-      <w:tr>
-        <w:tc>
-          <w:tcPr>
-            <w:tcW w:w="3775" w:type="dxa"/>
-            <w:shd w:val="clear" w:color="auto" w:fill="D9D9D9" w:themeFill="background1" w:themeFillShade="D9"/>
-          </w:tcPr>
-          <w:p/>
-        </w:tc>
-        <w:tc>
-          <w:tcPr>
-            <w:tcW w:w="1080" w:type="dxa"/>
-            <w:shd w:val="clear" w:color="auto" w:fill="D9D9D9" w:themeFill="background1" w:themeFillShade="D9"/>
-          </w:tcPr>
-          <w:p>
-            <w:pPr>
-              <w:jc w:val="center"/>
-            </w:pPr>
-          </w:p>
-        </w:tc>
-        <w:tc>
-          <w:tcPr>
-            <w:tcW w:w="900" w:type="dxa"/>
-            <w:shd w:val="clear" w:color="auto" w:fill="D9D9D9" w:themeFill="background1" w:themeFillShade="D9"/>
-          </w:tcPr>
-          <w:p>
-            <w:pPr>
-              <w:jc w:val="center"/>
-            </w:pPr>
-          </w:p>
-        </w:tc>
-        <w:tc>
-          <w:tcPr>
-            <w:tcW w:w="990" w:type="dxa"/>
-            <w:gridSpan w:val="2"/>
-            <w:shd w:val="clear" w:color="auto" w:fill="D9D9D9" w:themeFill="background1" w:themeFillShade="D9"/>
-          </w:tcPr>
-          <w:p>
-            <w:pPr>
-              <w:jc w:val="center"/>
-            </w:pPr>
-          </w:p>
-        </w:tc>
-        <w:tc>
-          <w:tcPr>
-            <w:tcW w:w="990" w:type="dxa"/>
-            <w:shd w:val="clear" w:color="auto" w:fill="D9D9D9" w:themeFill="background1" w:themeFillShade="D9"/>
-          </w:tcPr>
-          <w:p>
-            <w:pPr>
-              <w:jc w:val="center"/>
-            </w:pPr>
-          </w:p>
-        </w:tc>
-        <w:tc>
-          <w:tcPr>
-            <w:tcW w:w="990" w:type="dxa"/>
-            <w:shd w:val="clear" w:color="auto" w:fill="D9D9D9" w:themeFill="background1" w:themeFillShade="D9"/>
-          </w:tcPr>
-          <w:p>
-            <w:pPr>
-              <w:jc w:val="center"/>
-            </w:pPr>
-          </w:p>
-        </w:tc>
-        <w:tc>
-          <w:tcPr>
-            <w:tcW w:w="990" w:type="dxa"/>
-            <w:shd w:val="clear" w:color="auto" w:fill="D9D9D9" w:themeFill="background1" w:themeFillShade="D9"/>
-          </w:tcPr>
-          <w:p>
-            <w:pPr>
-              <w:jc w:val="center"/>
-            </w:pPr>
-          </w:p>
-        </w:tc>
-        <w:tc>
-          <w:tcPr>
-            <w:tcW w:w="1075" w:type="dxa"/>
-            <w:shd w:val="clear" w:color="auto" w:fill="D9D9D9" w:themeFill="background1" w:themeFillShade="D9"/>
-          </w:tcPr>
-          <w:p>
-            <w:pPr>
-              <w:jc w:val="center"/>
-            </w:pPr>
-          </w:p>
-        </w:tc>
-      </w:tr>
-      <w:tr>
-        <w:tc>
-          <w:tcPr>
-            <w:tcW w:w="3775" w:type="dxa"/>
-            <w:shd w:val="clear" w:color="auto" w:fill="D9D9D9" w:themeFill="background1" w:themeFillShade="D9"/>
-          </w:tcPr>
-          <w:p/>
-        </w:tc>
-        <w:tc>
-          <w:tcPr>
-            <w:tcW w:w="1080" w:type="dxa"/>
-            <w:shd w:val="clear" w:color="auto" w:fill="D9D9D9" w:themeFill="background1" w:themeFillShade="D9"/>
-          </w:tcPr>
-          <w:p>
-            <w:pPr>
-              <w:jc w:val="center"/>
-            </w:pPr>
-          </w:p>
-        </w:tc>
-        <w:tc>
-          <w:tcPr>
-            <w:tcW w:w="900" w:type="dxa"/>
-            <w:shd w:val="clear" w:color="auto" w:fill="D9D9D9" w:themeFill="background1" w:themeFillShade="D9"/>
-          </w:tcPr>
-          <w:p>
-            <w:pPr>
-              <w:jc w:val="center"/>
-            </w:pPr>
-          </w:p>
-        </w:tc>
-        <w:tc>
-          <w:tcPr>
-            <w:tcW w:w="990" w:type="dxa"/>
-            <w:gridSpan w:val="2"/>
-            <w:shd w:val="clear" w:color="auto" w:fill="D9D9D9" w:themeFill="background1" w:themeFillShade="D9"/>
-          </w:tcPr>
-          <w:p>
-            <w:pPr>
-              <w:jc w:val="center"/>
-            </w:pPr>
-          </w:p>
-        </w:tc>
-        <w:tc>
-          <w:tcPr>
-            <w:tcW w:w="990" w:type="dxa"/>
-            <w:shd w:val="clear" w:color="auto" w:fill="D9D9D9" w:themeFill="background1" w:themeFillShade="D9"/>
-          </w:tcPr>
-          <w:p>
-            <w:pPr>
-              <w:jc w:val="center"/>
-            </w:pPr>
-          </w:p>
-        </w:tc>
-        <w:tc>
-          <w:tcPr>
-            <w:tcW w:w="990" w:type="dxa"/>
-            <w:shd w:val="clear" w:color="auto" w:fill="D9D9D9" w:themeFill="background1" w:themeFillShade="D9"/>
-          </w:tcPr>
-          <w:p>
-            <w:pPr>
-              <w:jc w:val="center"/>
-            </w:pPr>
-          </w:p>
-        </w:tc>
-        <w:tc>
-          <w:tcPr>
-            <w:tcW w:w="990" w:type="dxa"/>
-            <w:shd w:val="clear" w:color="auto" w:fill="D9D9D9" w:themeFill="background1" w:themeFillShade="D9"/>
-          </w:tcPr>
-          <w:p>
-            <w:pPr>
-              <w:jc w:val="center"/>
-            </w:pPr>
-          </w:p>
-        </w:tc>
-        <w:tc>
-          <w:tcPr>
-            <w:tcW w:w="1075" w:type="dxa"/>
-            <w:shd w:val="clear" w:color="auto" w:fill="D9D9D9" w:themeFill="background1" w:themeFillShade="D9"/>
-          </w:tcPr>
-          <w:p>
-            <w:pPr>
-              <w:jc w:val="center"/>
-            </w:pPr>
-          </w:p>
-        </w:tc>
-      </w:tr>
-      <w:tr>
-        <w:tc>
-          <w:tcPr>
-            <w:tcW w:w="3775" w:type="dxa"/>
-            <w:shd w:val="clear" w:color="auto" w:fill="D9D9D9" w:themeFill="background1" w:themeFillShade="D9"/>
-          </w:tcPr>
-          <w:p/>
-        </w:tc>
-        <w:tc>
-          <w:tcPr>
-            <w:tcW w:w="1080" w:type="dxa"/>
-            <w:shd w:val="clear" w:color="auto" w:fill="D9D9D9" w:themeFill="background1" w:themeFillShade="D9"/>
-          </w:tcPr>
-          <w:p>
-            <w:pPr>
-              <w:jc w:val="center"/>
-            </w:pPr>
-          </w:p>
-        </w:tc>
-        <w:tc>
-          <w:tcPr>
-            <w:tcW w:w="900" w:type="dxa"/>
-            <w:shd w:val="clear" w:color="auto" w:fill="D9D9D9" w:themeFill="background1" w:themeFillShade="D9"/>
-          </w:tcPr>
-          <w:p>
-            <w:pPr>
-              <w:jc w:val="center"/>
-            </w:pPr>
-          </w:p>
-        </w:tc>
-        <w:tc>
-          <w:tcPr>
-            <w:tcW w:w="990" w:type="dxa"/>
-            <w:gridSpan w:val="2"/>
-            <w:shd w:val="clear" w:color="auto" w:fill="D9D9D9" w:themeFill="background1" w:themeFillShade="D9"/>
-          </w:tcPr>
-          <w:p>
-            <w:pPr>
-              <w:jc w:val="center"/>
-            </w:pPr>
-          </w:p>
-        </w:tc>
-        <w:tc>
-          <w:tcPr>
-            <w:tcW w:w="990" w:type="dxa"/>
-            <w:shd w:val="clear" w:color="auto" w:fill="D9D9D9" w:themeFill="background1" w:themeFillShade="D9"/>
-          </w:tcPr>
-          <w:p>
-            <w:pPr>
-              <w:jc w:val="center"/>
-            </w:pPr>
-          </w:p>
-        </w:tc>
-        <w:tc>
-          <w:tcPr>
-            <w:tcW w:w="990" w:type="dxa"/>
-            <w:shd w:val="clear" w:color="auto" w:fill="D9D9D9" w:themeFill="background1" w:themeFillShade="D9"/>
-          </w:tcPr>
-          <w:p>
-            <w:pPr>
-              <w:jc w:val="center"/>
-            </w:pPr>
-          </w:p>
-        </w:tc>
-        <w:tc>
-          <w:tcPr>
-            <w:tcW w:w="990" w:type="dxa"/>
-            <w:shd w:val="clear" w:color="auto" w:fill="D9D9D9" w:themeFill="background1" w:themeFillShade="D9"/>
-          </w:tcPr>
-          <w:p>
-            <w:pPr>
-              <w:jc w:val="center"/>
-            </w:pPr>
-          </w:p>
-        </w:tc>
-        <w:tc>
-          <w:tcPr>
-            <w:tcW w:w="1075" w:type="dxa"/>
-            <w:shd w:val="clear" w:color="auto" w:fill="D9D9D9" w:themeFill="background1" w:themeFillShade="D9"/>
-          </w:tcPr>
-          <w:p>
-            <w:pPr>
-              <w:jc w:val="center"/>
-            </w:pPr>
-          </w:p>
-        </w:tc>
-      </w:tr>
-      <w:tr>
-        <w:tc>
-          <w:tcPr>
-            <w:tcW w:w="3775" w:type="dxa"/>
-            <w:shd w:val="clear" w:color="auto" w:fill="D9D9D9" w:themeFill="background1" w:themeFillShade="D9"/>
-          </w:tcPr>
-          <w:p/>
-        </w:tc>
-        <w:tc>
-          <w:tcPr>
-            <w:tcW w:w="1080" w:type="dxa"/>
-            <w:shd w:val="clear" w:color="auto" w:fill="D9D9D9" w:themeFill="background1" w:themeFillShade="D9"/>
-          </w:tcPr>
-          <w:p>
-            <w:pPr>
-              <w:jc w:val="center"/>
-            </w:pPr>
-          </w:p>
-        </w:tc>
-        <w:tc>
-          <w:tcPr>
-            <w:tcW w:w="900" w:type="dxa"/>
-            <w:shd w:val="clear" w:color="auto" w:fill="D9D9D9" w:themeFill="background1" w:themeFillShade="D9"/>
-          </w:tcPr>
-          <w:p>
-            <w:pPr>
-              <w:jc w:val="center"/>
-            </w:pPr>
-          </w:p>
-        </w:tc>
-        <w:tc>
-          <w:tcPr>
-            <w:tcW w:w="990" w:type="dxa"/>
-            <w:gridSpan w:val="2"/>
-            <w:shd w:val="clear" w:color="auto" w:fill="D9D9D9" w:themeFill="background1" w:themeFillShade="D9"/>
-          </w:tcPr>
-          <w:p>
-            <w:pPr>
-              <w:jc w:val="center"/>
-            </w:pPr>
-          </w:p>
-        </w:tc>
-        <w:tc>
-          <w:tcPr>
-            <w:tcW w:w="990" w:type="dxa"/>
-            <w:shd w:val="clear" w:color="auto" w:fill="D9D9D9" w:themeFill="background1" w:themeFillShade="D9"/>
-          </w:tcPr>
-          <w:p>
-            <w:pPr>
-              <w:jc w:val="center"/>
-            </w:pPr>
-          </w:p>
-        </w:tc>
-        <w:tc>
-          <w:tcPr>
-            <w:tcW w:w="990" w:type="dxa"/>
-            <w:shd w:val="clear" w:color="auto" w:fill="D9D9D9" w:themeFill="background1" w:themeFillShade="D9"/>
-          </w:tcPr>
-          <w:p>
-            <w:pPr>
-              <w:jc w:val="center"/>
-            </w:pPr>
-          </w:p>
-        </w:tc>
-        <w:tc>
-          <w:tcPr>
-            <w:tcW w:w="990" w:type="dxa"/>
-            <w:shd w:val="clear" w:color="auto" w:fill="D9D9D9" w:themeFill="background1" w:themeFillShade="D9"/>
-          </w:tcPr>
-          <w:p>
-            <w:pPr>
-              <w:jc w:val="center"/>
-            </w:pPr>
-          </w:p>
-        </w:tc>
-        <w:tc>
-          <w:tcPr>
-            <w:tcW w:w="1075" w:type="dxa"/>
-            <w:shd w:val="clear" w:color="auto" w:fill="D9D9D9" w:themeFill="background1" w:themeFillShade="D9"/>
-          </w:tcPr>
-          <w:p>
-            <w:pPr>
-              <w:jc w:val="center"/>
-            </w:pPr>
-          </w:p>
-        </w:tc>
-      </w:tr>
-      <w:tr>
-        <w:tc>
-          <w:tcPr>
-            <w:tcW w:w="3775" w:type="dxa"/>
-            <w:shd w:val="clear" w:color="auto" w:fill="D9D9D9" w:themeFill="background1" w:themeFillShade="D9"/>
-          </w:tcPr>
-          <w:p/>
-        </w:tc>
-        <w:tc>
-          <w:tcPr>
-            <w:tcW w:w="1080" w:type="dxa"/>
-            <w:shd w:val="clear" w:color="auto" w:fill="D9D9D9" w:themeFill="background1" w:themeFillShade="D9"/>
-          </w:tcPr>
-          <w:p>
-            <w:pPr>
-              <w:jc w:val="center"/>
-            </w:pPr>
-          </w:p>
-        </w:tc>
-        <w:tc>
-          <w:tcPr>
-            <w:tcW w:w="900" w:type="dxa"/>
-            <w:shd w:val="clear" w:color="auto" w:fill="D9D9D9" w:themeFill="background1" w:themeFillShade="D9"/>
-          </w:tcPr>
-          <w:p>
-            <w:pPr>
-              <w:jc w:val="center"/>
-            </w:pPr>
-          </w:p>
-        </w:tc>
-        <w:tc>
-          <w:tcPr>
-            <w:tcW w:w="990" w:type="dxa"/>
-            <w:gridSpan w:val="2"/>
-            <w:shd w:val="clear" w:color="auto" w:fill="D9D9D9" w:themeFill="background1" w:themeFillShade="D9"/>
-          </w:tcPr>
-          <w:p>
-            <w:pPr>
-              <w:jc w:val="center"/>
-            </w:pPr>
-          </w:p>
-        </w:tc>
-        <w:tc>
-          <w:tcPr>
-            <w:tcW w:w="990" w:type="dxa"/>
-            <w:shd w:val="clear" w:color="auto" w:fill="D9D9D9" w:themeFill="background1" w:themeFillShade="D9"/>
-          </w:tcPr>
-          <w:p>
-            <w:pPr>
-              <w:jc w:val="center"/>
-            </w:pPr>
-          </w:p>
-        </w:tc>
-        <w:tc>
-          <w:tcPr>
-            <w:tcW w:w="990" w:type="dxa"/>
-            <w:shd w:val="clear" w:color="auto" w:fill="D9D9D9" w:themeFill="background1" w:themeFillShade="D9"/>
-          </w:tcPr>
-          <w:p>
-            <w:pPr>
-              <w:jc w:val="center"/>
-            </w:pPr>
-          </w:p>
-        </w:tc>
-        <w:tc>
-          <w:tcPr>
-            <w:tcW w:w="990" w:type="dxa"/>
-            <w:shd w:val="clear" w:color="auto" w:fill="D9D9D9" w:themeFill="background1" w:themeFillShade="D9"/>
-          </w:tcPr>
-          <w:p>
-            <w:pPr>
-              <w:jc w:val="center"/>
-            </w:pPr>
-          </w:p>
-        </w:tc>
-        <w:tc>
-          <w:tcPr>
-            <w:tcW w:w="1075" w:type="dxa"/>
-            <w:shd w:val="clear" w:color="auto" w:fill="D9D9D9" w:themeFill="background1" w:themeFillShade="D9"/>
-          </w:tcPr>
-          <w:p>
-            <w:pPr>
-              <w:jc w:val="center"/>
-            </w:pPr>
-          </w:p>
-        </w:tc>
-      </w:tr>
-      <w:tr>
-        <w:tc>
-          <w:tcPr>
-            <w:tcW w:w="3775" w:type="dxa"/>
-            <w:shd w:val="clear" w:color="auto" w:fill="D9D9D9" w:themeFill="background1" w:themeFillShade="D9"/>
-          </w:tcPr>
-          <w:p/>
-        </w:tc>
-        <w:tc>
-          <w:tcPr>
-            <w:tcW w:w="1080" w:type="dxa"/>
-            <w:shd w:val="clear" w:color="auto" w:fill="D9D9D9" w:themeFill="background1" w:themeFillShade="D9"/>
-          </w:tcPr>
-          <w:p>
-            <w:pPr>
-              <w:jc w:val="center"/>
-            </w:pPr>
-          </w:p>
-        </w:tc>
-        <w:tc>
-          <w:tcPr>
-            <w:tcW w:w="900" w:type="dxa"/>
-            <w:shd w:val="clear" w:color="auto" w:fill="D9D9D9" w:themeFill="background1" w:themeFillShade="D9"/>
-          </w:tcPr>
-          <w:p>
-            <w:pPr>
-              <w:jc w:val="center"/>
-            </w:pPr>
-          </w:p>
-        </w:tc>
-        <w:tc>
-          <w:tcPr>
-            <w:tcW w:w="990" w:type="dxa"/>
-            <w:gridSpan w:val="2"/>
-            <w:shd w:val="clear" w:color="auto" w:fill="D9D9D9" w:themeFill="background1" w:themeFillShade="D9"/>
-          </w:tcPr>
-          <w:p>
-            <w:pPr>
-              <w:jc w:val="center"/>
-            </w:pPr>
-          </w:p>
-        </w:tc>
-        <w:tc>
-          <w:tcPr>
-            <w:tcW w:w="990" w:type="dxa"/>
-            <w:shd w:val="clear" w:color="auto" w:fill="D9D9D9" w:themeFill="background1" w:themeFillShade="D9"/>
-          </w:tcPr>
-          <w:p>
-            <w:pPr>
-              <w:jc w:val="center"/>
-            </w:pPr>
-          </w:p>
-        </w:tc>
-        <w:tc>
-          <w:tcPr>
-            <w:tcW w:w="990" w:type="dxa"/>
-            <w:shd w:val="clear" w:color="auto" w:fill="D9D9D9" w:themeFill="background1" w:themeFillShade="D9"/>
-          </w:tcPr>
-          <w:p>
-            <w:pPr>
-              <w:jc w:val="center"/>
-            </w:pPr>
-          </w:p>
-        </w:tc>
-        <w:tc>
-          <w:tcPr>
-            <w:tcW w:w="990" w:type="dxa"/>
-            <w:shd w:val="clear" w:color="auto" w:fill="D9D9D9" w:themeFill="background1" w:themeFillShade="D9"/>
-          </w:tcPr>
-          <w:p>
-            <w:pPr>
-              <w:jc w:val="center"/>
-            </w:pPr>
-          </w:p>
-        </w:tc>
-        <w:tc>
-          <w:tcPr>
-            <w:tcW w:w="1075" w:type="dxa"/>
-            <w:shd w:val="clear" w:color="auto" w:fill="D9D9D9" w:themeFill="background1" w:themeFillShade="D9"/>
-          </w:tcPr>
-          <w:p>
-            <w:pPr>
-              <w:jc w:val="center"/>
-            </w:pPr>
-          </w:p>
-        </w:tc>
-      </w:tr>
-      <w:tr>
-        <w:tc>
-          <w:tcPr>
-            <w:tcW w:w="3775" w:type="dxa"/>
-            <w:shd w:val="clear" w:color="auto" w:fill="D9D9D9" w:themeFill="background1" w:themeFillShade="D9"/>
-          </w:tcPr>
-          <w:p/>
-        </w:tc>
-        <w:tc>
-          <w:tcPr>
-            <w:tcW w:w="1080" w:type="dxa"/>
-            <w:shd w:val="clear" w:color="auto" w:fill="D9D9D9" w:themeFill="background1" w:themeFillShade="D9"/>
-          </w:tcPr>
-          <w:p>
-            <w:pPr>
-              <w:jc w:val="center"/>
-            </w:pPr>
-          </w:p>
-        </w:tc>
-        <w:tc>
-          <w:tcPr>
-            <w:tcW w:w="900" w:type="dxa"/>
-            <w:shd w:val="clear" w:color="auto" w:fill="D9D9D9" w:themeFill="background1" w:themeFillShade="D9"/>
-          </w:tcPr>
-          <w:p>
-            <w:pPr>
-              <w:jc w:val="center"/>
-            </w:pPr>
-          </w:p>
-        </w:tc>
-        <w:tc>
-          <w:tcPr>
-            <w:tcW w:w="990" w:type="dxa"/>
-            <w:gridSpan w:val="2"/>
-            <w:shd w:val="clear" w:color="auto" w:fill="D9D9D9" w:themeFill="background1" w:themeFillShade="D9"/>
-          </w:tcPr>
-          <w:p>
-            <w:pPr>
-              <w:jc w:val="center"/>
-            </w:pPr>
-          </w:p>
-        </w:tc>
-        <w:tc>
-          <w:tcPr>
-            <w:tcW w:w="990" w:type="dxa"/>
-            <w:shd w:val="clear" w:color="auto" w:fill="D9D9D9" w:themeFill="background1" w:themeFillShade="D9"/>
-          </w:tcPr>
-          <w:p>
-            <w:pPr>
-              <w:jc w:val="center"/>
-            </w:pPr>
-          </w:p>
-        </w:tc>
-        <w:tc>
-          <w:tcPr>
-            <w:tcW w:w="990" w:type="dxa"/>
-            <w:shd w:val="clear" w:color="auto" w:fill="D9D9D9" w:themeFill="background1" w:themeFillShade="D9"/>
-          </w:tcPr>
-          <w:p>
-            <w:pPr>
-              <w:jc w:val="center"/>
-            </w:pPr>
-          </w:p>
-        </w:tc>
-        <w:tc>
-          <w:tcPr>
-            <w:tcW w:w="990" w:type="dxa"/>
-            <w:shd w:val="clear" w:color="auto" w:fill="D9D9D9" w:themeFill="background1" w:themeFillShade="D9"/>
-          </w:tcPr>
-          <w:p>
-            <w:pPr>
-              <w:jc w:val="center"/>
-            </w:pPr>
-          </w:p>
-        </w:tc>
-        <w:tc>
-          <w:tcPr>
-            <w:tcW w:w="1075" w:type="dxa"/>
-            <w:shd w:val="clear" w:color="auto" w:fill="D9D9D9" w:themeFill="background1" w:themeFillShade="D9"/>
-          </w:tcPr>
-          <w:p>
-            <w:pPr>
-              <w:jc w:val="center"/>
-            </w:pPr>
-          </w:p>
-        </w:tc>
-      </w:tr>
-      <w:tr>
-        <w:tc>
-          <w:tcPr>
-            <w:tcW w:w="3775" w:type="dxa"/>
-            <w:shd w:val="clear" w:color="auto" w:fill="D9D9D9" w:themeFill="background1" w:themeFillShade="D9"/>
-          </w:tcPr>
-          <w:p/>
-        </w:tc>
-        <w:tc>
-          <w:tcPr>
-            <w:tcW w:w="1080" w:type="dxa"/>
-            <w:shd w:val="clear" w:color="auto" w:fill="D9D9D9" w:themeFill="background1" w:themeFillShade="D9"/>
-          </w:tcPr>
-          <w:p>
-            <w:pPr>
-              <w:jc w:val="center"/>
-            </w:pPr>
-          </w:p>
-        </w:tc>
-        <w:tc>
-          <w:tcPr>
-            <w:tcW w:w="900" w:type="dxa"/>
-            <w:shd w:val="clear" w:color="auto" w:fill="D9D9D9" w:themeFill="background1" w:themeFillShade="D9"/>
-          </w:tcPr>
-          <w:p>
-            <w:pPr>
-              <w:jc w:val="center"/>
-            </w:pPr>
-          </w:p>
-        </w:tc>
-        <w:tc>
-          <w:tcPr>
-            <w:tcW w:w="990" w:type="dxa"/>
-            <w:gridSpan w:val="2"/>
-            <w:shd w:val="clear" w:color="auto" w:fill="D9D9D9" w:themeFill="background1" w:themeFillShade="D9"/>
-          </w:tcPr>
-          <w:p>
-            <w:pPr>
-              <w:jc w:val="center"/>
-            </w:pPr>
-          </w:p>
-        </w:tc>
-        <w:tc>
-          <w:tcPr>
-            <w:tcW w:w="990" w:type="dxa"/>
-            <w:shd w:val="clear" w:color="auto" w:fill="D9D9D9" w:themeFill="background1" w:themeFillShade="D9"/>
-          </w:tcPr>
-          <w:p>
-            <w:pPr>
-              <w:jc w:val="center"/>
-            </w:pPr>
-          </w:p>
-        </w:tc>
-        <w:tc>
-          <w:tcPr>
-            <w:tcW w:w="990" w:type="dxa"/>
-            <w:shd w:val="clear" w:color="auto" w:fill="D9D9D9" w:themeFill="background1" w:themeFillShade="D9"/>
-          </w:tcPr>
-          <w:p>
-            <w:pPr>
-              <w:jc w:val="center"/>
-            </w:pPr>
-          </w:p>
-        </w:tc>
-        <w:tc>
-          <w:tcPr>
-            <w:tcW w:w="990" w:type="dxa"/>
-            <w:shd w:val="clear" w:color="auto" w:fill="D9D9D9" w:themeFill="background1" w:themeFillShade="D9"/>
-          </w:tcPr>
-          <w:p>
-            <w:pPr>
-              <w:jc w:val="center"/>
-            </w:pPr>
-          </w:p>
-        </w:tc>
-        <w:tc>
-          <w:tcPr>
-            <w:tcW w:w="1075" w:type="dxa"/>
-            <w:shd w:val="clear" w:color="auto" w:fill="D9D9D9" w:themeFill="background1" w:themeFillShade="D9"/>
-          </w:tcPr>
-          <w:p>
-            <w:pPr>
-              <w:jc w:val="center"/>
-            </w:pPr>
-          </w:p>
-        </w:tc>
-      </w:tr>
-      <w:tr>
-        <w:tc>
-          <w:tcPr>
-            <w:tcW w:w="3775" w:type="dxa"/>
-            <w:shd w:val="clear" w:color="auto" w:fill="D9D9D9" w:themeFill="background1" w:themeFillShade="D9"/>
-          </w:tcPr>
-          <w:p>
-            <w:r>
-              <w:t>Presentation</w:t>
-            </w:r>
-          </w:p>
-        </w:tc>
-        <w:tc>
-          <w:tcPr>
-            <w:tcW w:w="1080" w:type="dxa"/>
-            <w:shd w:val="clear" w:color="auto" w:fill="D9D9D9" w:themeFill="background1" w:themeFillShade="D9"/>
-          </w:tcPr>
-          <w:p>
-            <w:pPr>
-              <w:jc w:val="center"/>
-            </w:pPr>
-          </w:p>
-        </w:tc>
-        <w:tc>
-          <w:tcPr>
-            <w:tcW w:w="900" w:type="dxa"/>
-            <w:shd w:val="clear" w:color="auto" w:fill="D9D9D9" w:themeFill="background1" w:themeFillShade="D9"/>
-          </w:tcPr>
-          <w:p>
-            <w:pPr>
-              <w:jc w:val="center"/>
-            </w:pPr>
-          </w:p>
-        </w:tc>
-        <w:tc>
-          <w:tcPr>
-            <w:tcW w:w="990" w:type="dxa"/>
-            <w:gridSpan w:val="2"/>
-            <w:shd w:val="clear" w:color="auto" w:fill="D9D9D9" w:themeFill="background1" w:themeFillShade="D9"/>
-          </w:tcPr>
-          <w:p>
-            <w:pPr>
-              <w:jc w:val="center"/>
-            </w:pPr>
-          </w:p>
-        </w:tc>
-        <w:tc>
-          <w:tcPr>
-            <w:tcW w:w="990" w:type="dxa"/>
-            <w:shd w:val="clear" w:color="auto" w:fill="D9D9D9" w:themeFill="background1" w:themeFillShade="D9"/>
-          </w:tcPr>
-          <w:p>
-            <w:pPr>
-              <w:jc w:val="center"/>
-            </w:pPr>
-          </w:p>
-        </w:tc>
-        <w:tc>
-          <w:tcPr>
-            <w:tcW w:w="990" w:type="dxa"/>
-            <w:shd w:val="clear" w:color="auto" w:fill="D9D9D9" w:themeFill="background1" w:themeFillShade="D9"/>
-          </w:tcPr>
-          <w:p>
-            <w:pPr>
-              <w:jc w:val="center"/>
-            </w:pPr>
-          </w:p>
-        </w:tc>
-        <w:tc>
-          <w:tcPr>
-            <w:tcW w:w="990" w:type="dxa"/>
-            <w:shd w:val="clear" w:color="auto" w:fill="D9D9D9" w:themeFill="background1" w:themeFillShade="D9"/>
-          </w:tcPr>
-          <w:p>
-            <w:pPr>
-              <w:jc w:val="center"/>
-            </w:pPr>
-          </w:p>
-        </w:tc>
-        <w:tc>
-          <w:tcPr>
-            <w:tcW w:w="1075" w:type="dxa"/>
-            <w:shd w:val="clear" w:color="auto" w:fill="D9D9D9" w:themeFill="background1" w:themeFillShade="D9"/>
-          </w:tcPr>
-          <w:p>
-            <w:pPr>
-              <w:jc w:val="center"/>
-            </w:pPr>
-          </w:p>
         </w:tc>
       </w:tr>
     </w:tbl>

</xml_diff>